<commit_message>
Adjusted submission date in document.
Adjusted submission date in document to 11/17/2018, the actual date of upload.
</commit_message>
<xml_diff>
--- a/lab01/Lab01.docx
+++ b/lab01/Lab01.docx
@@ -41,26 +41,10 @@
           <w:sz w:val="24"/>
           <w:szCs w:val="20"/>
         </w:rPr>
-        <w:t>10/</w:t>
-      </w:r>
-      <w:r>
-        <w:rPr>
-          <w:rFonts w:ascii="Consolas" w:hAnsi="Consolas" w:cs="Consolas"/>
-          <w:b/>
-          <w:sz w:val="24"/>
-          <w:szCs w:val="20"/>
-        </w:rPr>
-        <w:t>30</w:t>
-      </w:r>
-      <w:r>
-        <w:rPr>
-          <w:rFonts w:ascii="Consolas" w:hAnsi="Consolas" w:cs="Consolas"/>
-          <w:b/>
-          <w:sz w:val="24"/>
-          <w:szCs w:val="20"/>
-        </w:rPr>
-        <w:t>/2018</w:t>
-      </w:r>
+        <w:t>11/17/2018</w:t>
+      </w:r>
+      <w:bookmarkStart w:id="0" w:name="_GoBack"/>
+      <w:bookmarkEnd w:id="0"/>
     </w:p>
     <w:p>
       <w:pPr>
@@ -286,7 +270,7 @@
         </w:rPr>
         <w:t xml:space="preserve"> with the provided code detailed below.  No changes to XGCONF were made.  As this assignment covers how to show stack usage and </w:t>
       </w:r>
-      <w:bookmarkStart w:id="0" w:name="_Hlk530102664"/>
+      <w:bookmarkStart w:id="1" w:name="_Hlk530102664"/>
       <w:r>
         <w:rPr>
           <w:rFonts w:ascii="Consolas" w:hAnsi="Consolas" w:cs="Consolas"/>
@@ -295,7 +279,7 @@
         </w:rPr>
         <w:t>use ROV and RTOS Analyzer, those elements will be covered in the tasks relevant</w:t>
       </w:r>
-      <w:bookmarkEnd w:id="0"/>
+      <w:bookmarkEnd w:id="1"/>
       <w:r>
         <w:rPr>
           <w:rFonts w:ascii="Consolas" w:hAnsi="Consolas" w:cs="Consolas"/>
@@ -343,7 +327,7 @@
           <w:szCs w:val="20"/>
         </w:rPr>
       </w:pPr>
-      <w:bookmarkStart w:id="1" w:name="_Hlk526168304"/>
+      <w:bookmarkStart w:id="2" w:name="_Hlk526168304"/>
       <w:proofErr w:type="spellStart"/>
       <w:r>
         <w:rPr>
@@ -383,7 +367,7 @@
         <w:t xml:space="preserve"> </w:t>
       </w:r>
     </w:p>
-    <w:bookmarkEnd w:id="1"/>
+    <w:bookmarkEnd w:id="2"/>
     <w:p>
       <w:pPr>
         <w:tabs>
@@ -8644,8 +8628,6 @@
         </w:rPr>
         <w:t>https://youtu.be/RNmES_RAYr0</w:t>
       </w:r>
-      <w:bookmarkStart w:id="2" w:name="_GoBack"/>
-      <w:bookmarkEnd w:id="2"/>
     </w:p>
     <w:p>
       <w:pPr>

</xml_diff>